<commit_message>
completed the GitHub Tutorial for CS 639 2018 document
</commit_message>
<xml_diff>
--- a/MarogeAndiGitTutorial-06-01-2018.docx
+++ b/MarogeAndiGitTutorial-06-01-2018.docx
@@ -288,148 +288,6 @@
         <w:rPr>
           <w:rFonts w:ascii="Times New Roman" w:hAnsi="Times New Roman" w:cs="Times New Roman"/>
           <w:b/>
-          <w:sz w:val="24"/>
-          <w:szCs w:val="24"/>
-        </w:rPr>
-      </w:pPr>
-      <w:bookmarkStart w:id="0" w:name="_GoBack"/>
-      <w:bookmarkEnd w:id="0"/>
-      <w:r>
-        <w:rPr>
-          <w:rFonts w:ascii="Times New Roman" w:hAnsi="Times New Roman" w:cs="Times New Roman"/>
-          <w:b/>
-          <w:sz w:val="24"/>
-          <w:szCs w:val="24"/>
-        </w:rPr>
-        <w:t>Part 4:</w:t>
-      </w:r>
-    </w:p>
-    <w:p>
-      <w:pPr>
-        <w:jc w:val="both"/>
-        <w:rPr>
-          <w:rFonts w:ascii="Times New Roman" w:hAnsi="Times New Roman" w:cs="Times New Roman"/>
-          <w:sz w:val="24"/>
-          <w:szCs w:val="24"/>
-        </w:rPr>
-      </w:pPr>
-      <w:r>
-        <w:rPr>
-          <w:rFonts w:ascii="Times New Roman" w:hAnsi="Times New Roman" w:cs="Times New Roman"/>
-          <w:sz w:val="24"/>
-          <w:szCs w:val="24"/>
-        </w:rPr>
-        <w:t xml:space="preserve">Go through the Git tutorial here: </w:t>
-      </w:r>
-      <w:hyperlink r:id="rId5" w:history="1">
-        <w:r>
-          <w:rPr>
-            <w:rStyle w:val="Hyperlink"/>
-            <w:rFonts w:ascii="Times New Roman" w:hAnsi="Times New Roman" w:cs="Times New Roman"/>
-            <w:sz w:val="24"/>
-            <w:szCs w:val="24"/>
-          </w:rPr>
-          <w:t>htt</w:t>
-        </w:r>
-        <w:r>
-          <w:rPr>
-            <w:rStyle w:val="Hyperlink"/>
-            <w:rFonts w:ascii="Times New Roman" w:hAnsi="Times New Roman" w:cs="Times New Roman"/>
-            <w:sz w:val="24"/>
-            <w:szCs w:val="24"/>
-          </w:rPr>
-          <w:t>p</w:t>
-        </w:r>
-        <w:r>
-          <w:rPr>
-            <w:rStyle w:val="Hyperlink"/>
-            <w:rFonts w:ascii="Times New Roman" w:hAnsi="Times New Roman" w:cs="Times New Roman"/>
-            <w:sz w:val="24"/>
-            <w:szCs w:val="24"/>
-          </w:rPr>
-          <w:t>s://try.github.io</w:t>
-        </w:r>
-      </w:hyperlink>
-      <w:r>
-        <w:rPr>
-          <w:rFonts w:ascii="Times New Roman" w:hAnsi="Times New Roman" w:cs="Times New Roman"/>
-          <w:sz w:val="24"/>
-          <w:szCs w:val="24"/>
-        </w:rPr>
-        <w:t>.</w:t>
-      </w:r>
-      <w:r>
-        <w:rPr>
-          <w:rFonts w:ascii="Times New Roman" w:hAnsi="Times New Roman" w:cs="Times New Roman"/>
-          <w:sz w:val="24"/>
-          <w:szCs w:val="24"/>
-        </w:rPr>
-        <w:t xml:space="preserve"> </w:t>
-      </w:r>
-      <w:r>
-        <w:rPr>
-          <w:rFonts w:ascii="Times New Roman" w:hAnsi="Times New Roman" w:cs="Times New Roman"/>
-          <w:sz w:val="24"/>
-          <w:szCs w:val="24"/>
-        </w:rPr>
-        <w:t xml:space="preserve">While doing the tutorial, save your work </w:t>
-      </w:r>
-      <w:r>
-        <w:rPr>
-          <w:rFonts w:ascii="Times New Roman" w:hAnsi="Times New Roman" w:cs="Times New Roman"/>
-          <w:sz w:val="24"/>
-          <w:szCs w:val="24"/>
-        </w:rPr>
-        <w:t xml:space="preserve">the </w:t>
-      </w:r>
-      <w:r>
-        <w:rPr>
-          <w:rFonts w:ascii="Times New Roman" w:hAnsi="Times New Roman" w:cs="Times New Roman"/>
-          <w:i/>
-          <w:sz w:val="24"/>
-          <w:szCs w:val="24"/>
-        </w:rPr>
-        <w:t>LastnameFirstnameGitTutorial-mm-dd-yyyy.docx</w:t>
-      </w:r>
-      <w:r>
-        <w:rPr>
-          <w:rFonts w:ascii="Times New Roman" w:hAnsi="Times New Roman" w:cs="Times New Roman"/>
-          <w:i/>
-          <w:sz w:val="24"/>
-          <w:szCs w:val="24"/>
-        </w:rPr>
-        <w:t xml:space="preserve"> </w:t>
-      </w:r>
-      <w:r>
-        <w:rPr>
-          <w:rFonts w:ascii="Times New Roman" w:hAnsi="Times New Roman" w:cs="Times New Roman"/>
-          <w:sz w:val="24"/>
-          <w:szCs w:val="24"/>
-        </w:rPr>
-        <w:t>file</w:t>
-      </w:r>
-      <w:r>
-        <w:rPr>
-          <w:rFonts w:ascii="Times New Roman" w:hAnsi="Times New Roman" w:cs="Times New Roman"/>
-          <w:sz w:val="24"/>
-          <w:szCs w:val="24"/>
-        </w:rPr>
-        <w:t>.</w:t>
-      </w:r>
-      <w:r>
-        <w:rPr>
-          <w:rFonts w:ascii="Times New Roman" w:hAnsi="Times New Roman" w:cs="Times New Roman"/>
-          <w:sz w:val="24"/>
-          <w:szCs w:val="24"/>
-        </w:rPr>
-        <w:t xml:space="preserve"> </w:t>
-      </w:r>
-    </w:p>
-    <w:p>
-      <w:pPr>
-        <w:jc w:val="both"/>
-        <w:rPr>
-          <w:rFonts w:ascii="Times New Roman" w:hAnsi="Times New Roman" w:cs="Times New Roman"/>
           <w:sz w:val="24"/>
           <w:szCs w:val="24"/>
         </w:rPr>
@@ -589,7 +447,6 @@
           <w:sz w:val="24"/>
           <w:szCs w:val="24"/>
         </w:rPr>
-        <w:lastRenderedPageBreak/>
         <w:t>Push</w:t>
       </w:r>
       <w:r>
@@ -917,82 +774,214 @@
     </w:p>
     <w:p>
       <w:pPr>
-        <w:jc w:val="both"/>
-        <w:rPr>
-          <w:rFonts w:ascii="Times New Roman" w:hAnsi="Times New Roman" w:cs="Times New Roman"/>
-          <w:sz w:val="24"/>
-          <w:szCs w:val="24"/>
-        </w:rPr>
-      </w:pPr>
-      <w:r>
-        <w:rPr>
-          <w:rFonts w:ascii="Times New Roman" w:hAnsi="Times New Roman" w:cs="Times New Roman"/>
-          <w:sz w:val="24"/>
-          <w:szCs w:val="24"/>
-        </w:rPr>
-        <w:t>Answer these questions</w:t>
-      </w:r>
-      <w:r>
-        <w:rPr>
-          <w:rFonts w:ascii="Times New Roman" w:hAnsi="Times New Roman" w:cs="Times New Roman"/>
-          <w:sz w:val="24"/>
-          <w:szCs w:val="24"/>
-        </w:rPr>
-        <w:t xml:space="preserve"> in </w:t>
-      </w:r>
-      <w:r>
-        <w:rPr>
-          <w:rFonts w:ascii="Times New Roman" w:hAnsi="Times New Roman" w:cs="Times New Roman"/>
-          <w:sz w:val="24"/>
-          <w:szCs w:val="24"/>
-        </w:rPr>
-        <w:t>the</w:t>
-      </w:r>
-      <w:r>
-        <w:rPr>
-          <w:rFonts w:ascii="Times New Roman" w:hAnsi="Times New Roman" w:cs="Times New Roman"/>
-          <w:sz w:val="24"/>
-          <w:szCs w:val="24"/>
-        </w:rPr>
+        <w:rPr>
+          <w:rFonts w:ascii="Times New Roman" w:hAnsi="Times New Roman" w:cs="Times New Roman"/>
+          <w:sz w:val="24"/>
+          <w:szCs w:val="24"/>
+        </w:rPr>
+      </w:pPr>
+    </w:p>
+    <w:p>
+      <w:pPr>
+        <w:rPr>
+          <w:rFonts w:ascii="Times New Roman" w:hAnsi="Times New Roman" w:cs="Times New Roman"/>
+          <w:sz w:val="24"/>
+          <w:szCs w:val="24"/>
+        </w:rPr>
+      </w:pPr>
+    </w:p>
+    <w:p>
+      <w:pPr>
+        <w:rPr>
+          <w:b/>
+        </w:rPr>
+      </w:pPr>
+      <w:r>
+        <w:rPr>
+          <w:b/>
+        </w:rPr>
+        <w:t>Part 7</w:t>
+      </w:r>
+    </w:p>
+    <w:p>
+      <w:r>
+        <w:t>For this part of the assignment, I first cloned the directory of courses. After doing that, I created a new branch called “readmechanges”.</w:t>
+      </w:r>
+      <w:r>
         <w:t xml:space="preserve"> </w:t>
       </w:r>
       <w:r>
-        <w:rPr>
-          <w:rFonts w:ascii="Times New Roman" w:hAnsi="Times New Roman" w:cs="Times New Roman"/>
-          <w:i/>
-          <w:sz w:val="24"/>
-          <w:szCs w:val="24"/>
-        </w:rPr>
-        <w:t>LastnameFirstnameGitTutorial-mm-dd-yyyy.docx</w:t>
-      </w:r>
-      <w:r>
-        <w:rPr>
-          <w:rFonts w:ascii="Times New Roman" w:hAnsi="Times New Roman" w:cs="Times New Roman"/>
-          <w:i/>
-          <w:sz w:val="24"/>
-          <w:szCs w:val="24"/>
-        </w:rPr>
-        <w:t xml:space="preserve"> </w:t>
-      </w:r>
-      <w:r>
-        <w:rPr>
-          <w:rFonts w:ascii="Times New Roman" w:hAnsi="Times New Roman" w:cs="Times New Roman"/>
-          <w:sz w:val="24"/>
-          <w:szCs w:val="24"/>
-        </w:rPr>
-        <w:t>file</w:t>
-      </w:r>
-      <w:r>
-        <w:rPr>
-          <w:rFonts w:ascii="Times New Roman" w:hAnsi="Times New Roman" w:cs="Times New Roman"/>
-          <w:sz w:val="24"/>
-          <w:szCs w:val="24"/>
-        </w:rPr>
-        <w:t>.</w:t>
-      </w:r>
-    </w:p>
-    <w:p/>
+        <w:t>I then used terminal to edit the file with the vi editor.</w:t>
+      </w:r>
+      <w:r>
+        <w:t xml:space="preserve"> After that I used the “git add README.md” command to add the file to the staging area. I committed the changes and pushed the file onto the CS6392018 repository on the remote location of my GitHub account. </w:t>
+      </w:r>
+    </w:p>
+    <w:p>
+      <w:pPr>
+        <w:rPr>
+          <w:b/>
+        </w:rPr>
+      </w:pPr>
+      <w:r>
+        <w:rPr>
+          <w:b/>
+        </w:rPr>
+        <w:t>Commands Used:</w:t>
+      </w:r>
+    </w:p>
+    <w:p>
+      <w:pPr>
+        <w:ind w:firstLine="720"/>
+      </w:pPr>
+      <w:r>
+        <w:t xml:space="preserve">Git clone </w:t>
+      </w:r>
+    </w:p>
+    <w:p>
+      <w:pPr>
+        <w:ind w:firstLine="720"/>
+      </w:pPr>
+      <w:r>
+        <w:t>cd courses</w:t>
+      </w:r>
+    </w:p>
+    <w:p>
+      <w:pPr>
+        <w:ind w:firstLine="720"/>
+      </w:pPr>
+      <w:r>
+        <w:t>git init</w:t>
+      </w:r>
+    </w:p>
+    <w:p>
+      <w:pPr>
+        <w:ind w:firstLine="720"/>
+      </w:pPr>
+      <w:r>
+        <w:t>vi README.md</w:t>
+      </w:r>
+    </w:p>
+    <w:p>
+      <w:pPr>
+        <w:ind w:firstLine="720"/>
+      </w:pPr>
+      <w:r>
+        <w:t>git branch readmechanges</w:t>
+      </w:r>
+    </w:p>
+    <w:p>
+      <w:pPr>
+        <w:ind w:firstLine="720"/>
+      </w:pPr>
+      <w:r>
+        <w:t>git checkout readmechanges</w:t>
+      </w:r>
+    </w:p>
+    <w:p>
+      <w:pPr>
+        <w:ind w:firstLine="720"/>
+      </w:pPr>
+      <w:r>
+        <w:t>git pull origin master</w:t>
+      </w:r>
+    </w:p>
+    <w:p>
+      <w:pPr>
+        <w:ind w:firstLine="720"/>
+      </w:pPr>
+      <w:r>
+        <w:t>git add README.md</w:t>
+      </w:r>
+    </w:p>
+    <w:p>
+      <w:pPr>
+        <w:ind w:firstLine="720"/>
+      </w:pPr>
+      <w:r>
+        <w:t>git commit -m "added the name and date to the README.md file"</w:t>
+      </w:r>
+    </w:p>
+    <w:p>
+      <w:pPr>
+        <w:ind w:firstLine="720"/>
+      </w:pPr>
+      <w:r>
+        <w:t>git push</w:t>
+      </w:r>
+    </w:p>
+    <w:p>
+      <w:pPr>
+        <w:rPr>
+          <w:b/>
+        </w:rPr>
+      </w:pPr>
+      <w:r>
+        <w:rPr>
+          <w:b/>
+        </w:rPr>
+        <w:t>Part 8</w:t>
+      </w:r>
+      <w:r>
+        <w:rPr>
+          <w:b/>
+        </w:rPr>
+        <w:t xml:space="preserve"> completed</w:t>
+      </w:r>
+    </w:p>
+    <w:p>
+      <w:pPr>
+        <w:rPr>
+          <w:b/>
+        </w:rPr>
+      </w:pPr>
+      <w:r>
+        <w:rPr>
+          <w:b/>
+        </w:rPr>
+        <w:lastRenderedPageBreak/>
+        <w:t>Part 9 completed</w:t>
+      </w:r>
+    </w:p>
+    <w:p>
+      <w:pPr>
+        <w:rPr>
+          <w:b/>
+        </w:rPr>
+      </w:pPr>
+    </w:p>
+    <w:p>
+      <w:pPr>
+        <w:rPr>
+          <w:b/>
+        </w:rPr>
+      </w:pPr>
+    </w:p>
+    <w:p>
+      <w:pPr>
+        <w:rPr>
+          <w:b/>
+        </w:rPr>
+      </w:pPr>
+    </w:p>
+    <w:p>
+      <w:pPr>
+        <w:rPr>
+          <w:b/>
+        </w:rPr>
+      </w:pPr>
+    </w:p>
+    <w:p>
+      <w:pPr>
+        <w:rPr>
+          <w:b/>
+        </w:rPr>
+      </w:pPr>
+      <w:bookmarkStart w:id="0" w:name="_GoBack"/>
+      <w:bookmarkEnd w:id="0"/>
+    </w:p>
     <w:sectPr>
+      <w:headerReference w:type="default" r:id="rId7"/>
       <w:pgSz w:w="12240" w:h="15840"/>
       <w:pgMar w:top="1440" w:right="1440" w:bottom="1440" w:left="1440" w:header="720" w:footer="720" w:gutter="0"/>
       <w:cols w:space="720"/>
@@ -1000,6 +989,82 @@
     </w:sectPr>
   </w:body>
 </w:document>
+</file>
+
+<file path=word/endnotes.xml><?xml version="1.0" encoding="utf-8"?>
+<w:endnotes xmlns:wpc="http://schemas.microsoft.com/office/word/2010/wordprocessingCanvas" xmlns:cx="http://schemas.microsoft.com/office/drawing/2014/chartex" xmlns:cx1="http://schemas.microsoft.com/office/drawing/2015/9/8/chartex" xmlns:cx2="http://schemas.microsoft.com/office/drawing/2015/10/21/chartex" xmlns:cx3="http://schemas.microsoft.com/office/drawing/2016/5/9/chartex" xmlns:cx4="http://schemas.microsoft.com/office/drawing/2016/5/10/chartex" xmlns:cx5="http://schemas.microsoft.com/office/drawing/2016/5/11/chartex" xmlns:cx6="http://schemas.microsoft.com/office/drawing/2016/5/12/chartex" xmlns:cx7="http://schemas.microsoft.com/office/drawing/2016/5/13/chartex" xmlns:cx8="http://schemas.microsoft.com/office/drawing/2016/5/14/chartex" xmlns:mc="http://schemas.openxmlformats.org/markup-compatibility/2006" xmlns:aink="http://schemas.microsoft.com/office/drawing/2016/ink" xmlns:am3d="http://schemas.microsoft.com/office/drawing/2017/model3d" xmlns:o="urn:schemas-microsoft-com:office:office" xmlns:r="http://schemas.openxmlformats.org/officeDocument/2006/relationships" xmlns:m="http://schemas.openxmlformats.org/officeDocument/2006/math" xmlns:v="urn:schemas-microsoft-com:vml" xmlns:wp14="http://schemas.microsoft.com/office/word/2010/wordprocessingDrawing" xmlns:wp="http://schemas.openxmlformats.org/drawingml/2006/wordprocessingDrawing" xmlns:w10="urn:schemas-microsoft-com:office:word" xmlns:w="http://schemas.openxmlformats.org/wordprocessingml/2006/main" xmlns:w14="http://schemas.microsoft.com/office/word/2010/wordml" xmlns:w15="http://schemas.microsoft.com/office/word/2012/wordml" xmlns:w16cid="http://schemas.microsoft.com/office/word/2016/wordml/cid" xmlns:w16se="http://schemas.microsoft.com/office/word/2015/wordml/symex" xmlns:wpg="http://schemas.microsoft.com/office/word/2010/wordprocessingGroup" xmlns:wpi="http://schemas.microsoft.com/office/word/2010/wordprocessingInk" xmlns:wne="http://schemas.microsoft.com/office/word/2006/wordml" xmlns:wps="http://schemas.microsoft.com/office/word/2010/wordprocessingShape" mc:Ignorable="w14 w15 w16se w16cid wp14">
+  <w:endnote w:type="separator" w:id="-1">
+    <w:p>
+      <w:pPr>
+        <w:spacing w:after="0" w:line="240" w:lineRule="auto"/>
+      </w:pPr>
+      <w:r>
+        <w:separator/>
+      </w:r>
+    </w:p>
+  </w:endnote>
+  <w:endnote w:type="continuationSeparator" w:id="0">
+    <w:p>
+      <w:pPr>
+        <w:spacing w:after="0" w:line="240" w:lineRule="auto"/>
+      </w:pPr>
+      <w:r>
+        <w:continuationSeparator/>
+      </w:r>
+    </w:p>
+  </w:endnote>
+</w:endnotes>
+</file>
+
+<file path=word/footnotes.xml><?xml version="1.0" encoding="utf-8"?>
+<w:footnotes xmlns:wpc="http://schemas.microsoft.com/office/word/2010/wordprocessingCanvas" xmlns:cx="http://schemas.microsoft.com/office/drawing/2014/chartex" xmlns:cx1="http://schemas.microsoft.com/office/drawing/2015/9/8/chartex" xmlns:cx2="http://schemas.microsoft.com/office/drawing/2015/10/21/chartex" xmlns:cx3="http://schemas.microsoft.com/office/drawing/2016/5/9/chartex" xmlns:cx4="http://schemas.microsoft.com/office/drawing/2016/5/10/chartex" xmlns:cx5="http://schemas.microsoft.com/office/drawing/2016/5/11/chartex" xmlns:cx6="http://schemas.microsoft.com/office/drawing/2016/5/12/chartex" xmlns:cx7="http://schemas.microsoft.com/office/drawing/2016/5/13/chartex" xmlns:cx8="http://schemas.microsoft.com/office/drawing/2016/5/14/chartex" xmlns:mc="http://schemas.openxmlformats.org/markup-compatibility/2006" xmlns:aink="http://schemas.microsoft.com/office/drawing/2016/ink" xmlns:am3d="http://schemas.microsoft.com/office/drawing/2017/model3d" xmlns:o="urn:schemas-microsoft-com:office:office" xmlns:r="http://schemas.openxmlformats.org/officeDocument/2006/relationships" xmlns:m="http://schemas.openxmlformats.org/officeDocument/2006/math" xmlns:v="urn:schemas-microsoft-com:vml" xmlns:wp14="http://schemas.microsoft.com/office/word/2010/wordprocessingDrawing" xmlns:wp="http://schemas.openxmlformats.org/drawingml/2006/wordprocessingDrawing" xmlns:w10="urn:schemas-microsoft-com:office:word" xmlns:w="http://schemas.openxmlformats.org/wordprocessingml/2006/main" xmlns:w14="http://schemas.microsoft.com/office/word/2010/wordml" xmlns:w15="http://schemas.microsoft.com/office/word/2012/wordml" xmlns:w16cid="http://schemas.microsoft.com/office/word/2016/wordml/cid" xmlns:w16se="http://schemas.microsoft.com/office/word/2015/wordml/symex" xmlns:wpg="http://schemas.microsoft.com/office/word/2010/wordprocessingGroup" xmlns:wpi="http://schemas.microsoft.com/office/word/2010/wordprocessingInk" xmlns:wne="http://schemas.microsoft.com/office/word/2006/wordml" xmlns:wps="http://schemas.microsoft.com/office/word/2010/wordprocessingShape" mc:Ignorable="w14 w15 w16se w16cid wp14">
+  <w:footnote w:type="separator" w:id="-1">
+    <w:p>
+      <w:pPr>
+        <w:spacing w:after="0" w:line="240" w:lineRule="auto"/>
+      </w:pPr>
+      <w:r>
+        <w:separator/>
+      </w:r>
+    </w:p>
+  </w:footnote>
+  <w:footnote w:type="continuationSeparator" w:id="0">
+    <w:p>
+      <w:pPr>
+        <w:spacing w:after="0" w:line="240" w:lineRule="auto"/>
+      </w:pPr>
+      <w:r>
+        <w:continuationSeparator/>
+      </w:r>
+    </w:p>
+  </w:footnote>
+</w:footnotes>
+</file>
+
+<file path=word/header1.xml><?xml version="1.0" encoding="utf-8"?>
+<w:hdr xmlns:wpc="http://schemas.microsoft.com/office/word/2010/wordprocessingCanvas" xmlns:cx="http://schemas.microsoft.com/office/drawing/2014/chartex" xmlns:cx1="http://schemas.microsoft.com/office/drawing/2015/9/8/chartex" xmlns:cx2="http://schemas.microsoft.com/office/drawing/2015/10/21/chartex" xmlns:cx3="http://schemas.microsoft.com/office/drawing/2016/5/9/chartex" xmlns:cx4="http://schemas.microsoft.com/office/drawing/2016/5/10/chartex" xmlns:cx5="http://schemas.microsoft.com/office/drawing/2016/5/11/chartex" xmlns:cx6="http://schemas.microsoft.com/office/drawing/2016/5/12/chartex" xmlns:cx7="http://schemas.microsoft.com/office/drawing/2016/5/13/chartex" xmlns:cx8="http://schemas.microsoft.com/office/drawing/2016/5/14/chartex" xmlns:mc="http://schemas.openxmlformats.org/markup-compatibility/2006" xmlns:aink="http://schemas.microsoft.com/office/drawing/2016/ink" xmlns:am3d="http://schemas.microsoft.com/office/drawing/2017/model3d" xmlns:o="urn:schemas-microsoft-com:office:office" xmlns:r="http://schemas.openxmlformats.org/officeDocument/2006/relationships" xmlns:m="http://schemas.openxmlformats.org/officeDocument/2006/math" xmlns:v="urn:schemas-microsoft-com:vml" xmlns:wp14="http://schemas.microsoft.com/office/word/2010/wordprocessingDrawing" xmlns:wp="http://schemas.openxmlformats.org/drawingml/2006/wordprocessingDrawing" xmlns:w10="urn:schemas-microsoft-com:office:word" xmlns:w="http://schemas.openxmlformats.org/wordprocessingml/2006/main" xmlns:w14="http://schemas.microsoft.com/office/word/2010/wordml" xmlns:w15="http://schemas.microsoft.com/office/word/2012/wordml" xmlns:w16cid="http://schemas.microsoft.com/office/word/2016/wordml/cid" xmlns:w16se="http://schemas.microsoft.com/office/word/2015/wordml/symex" xmlns:wpg="http://schemas.microsoft.com/office/word/2010/wordprocessingGroup" xmlns:wpi="http://schemas.microsoft.com/office/word/2010/wordprocessingInk" xmlns:wne="http://schemas.microsoft.com/office/word/2006/wordml" xmlns:wps="http://schemas.microsoft.com/office/word/2010/wordprocessingShape" mc:Ignorable="w14 w15 w16se w16cid wp14">
+  <w:p>
+    <w:pPr>
+      <w:pStyle w:val="Header"/>
+    </w:pPr>
+    <w:r>
+      <w:t>Andi Maroge</w:t>
+    </w:r>
+  </w:p>
+  <w:p>
+    <w:pPr>
+      <w:pStyle w:val="Header"/>
+    </w:pPr>
+    <w:r>
+      <w:t>Github Tutorial CS 639 2018</w:t>
+    </w:r>
+  </w:p>
+  <w:p>
+    <w:pPr>
+      <w:pStyle w:val="Header"/>
+    </w:pPr>
+  </w:p>
+</w:hdr>
 </file>
 
 <file path=word/numbering.xml><?xml version="1.0" encoding="utf-8"?>
@@ -1586,6 +1651,58 @@
       <w:u w:val="single"/>
     </w:rPr>
   </w:style>
+  <w:style w:type="paragraph" w:styleId="Header">
+    <w:name w:val="header"/>
+    <w:basedOn w:val="Normal"/>
+    <w:link w:val="HeaderChar"/>
+    <w:uiPriority w:val="99"/>
+    <w:unhideWhenUsed/>
+    <w:rsid w:val="000031BC"/>
+    <w:pPr>
+      <w:tabs>
+        <w:tab w:val="center" w:pos="4680"/>
+        <w:tab w:val="right" w:pos="9360"/>
+      </w:tabs>
+      <w:spacing w:after="0" w:line="240" w:lineRule="auto"/>
+    </w:pPr>
+  </w:style>
+  <w:style w:type="character" w:customStyle="1" w:styleId="HeaderChar">
+    <w:name w:val="Header Char"/>
+    <w:basedOn w:val="DefaultParagraphFont"/>
+    <w:link w:val="Header"/>
+    <w:uiPriority w:val="99"/>
+    <w:rsid w:val="000031BC"/>
+    <w:rPr>
+      <w:sz w:val="22"/>
+      <w:szCs w:val="22"/>
+    </w:rPr>
+  </w:style>
+  <w:style w:type="paragraph" w:styleId="Footer">
+    <w:name w:val="footer"/>
+    <w:basedOn w:val="Normal"/>
+    <w:link w:val="FooterChar"/>
+    <w:uiPriority w:val="99"/>
+    <w:unhideWhenUsed/>
+    <w:rsid w:val="000031BC"/>
+    <w:pPr>
+      <w:tabs>
+        <w:tab w:val="center" w:pos="4680"/>
+        <w:tab w:val="right" w:pos="9360"/>
+      </w:tabs>
+      <w:spacing w:after="0" w:line="240" w:lineRule="auto"/>
+    </w:pPr>
+  </w:style>
+  <w:style w:type="character" w:customStyle="1" w:styleId="FooterChar">
+    <w:name w:val="Footer Char"/>
+    <w:basedOn w:val="DefaultParagraphFont"/>
+    <w:link w:val="Footer"/>
+    <w:uiPriority w:val="99"/>
+    <w:rsid w:val="000031BC"/>
+    <w:rPr>
+      <w:sz w:val="22"/>
+      <w:szCs w:val="22"/>
+    </w:rPr>
+  </w:style>
 </w:styles>
 </file>
 

</xml_diff>